<commit_message>
preparing for heroku deploy
</commit_message>
<xml_diff>
--- a/scripts/reports/MyReport.docx
+++ b/scripts/reports/MyReport.docx
@@ -86,7 +86,7 @@
           <w:u w:val="single"/>
           <w:lang w:val="en-US"/>
         </w:rPr>
-        <w:t xml:space="preserve">eee</w:t>
+        <w:t xml:space="preserve">ee</w:t>
       </w:r>
       <w:r>
         <w:rPr>
@@ -187,7 +187,7 @@
           <w:u w:val="single"/>
           <w:lang w:val="en-US"/>
         </w:rPr>
-        <w:t xml:space="preserve">eee</w:t>
+        <w:t xml:space="preserve">ee</w:t>
       </w:r>
       <w:r>
         <w:rPr>
@@ -288,7 +288,7 @@
           <w:szCs w:val="28"/>
           <w:u w:val="single"/>
         </w:rPr>
-        <w:t xml:space="preserve">eee</w:t>
+        <w:t xml:space="preserve">ee</w:t>
       </w:r>
       <w:r>
         <w:rPr>
@@ -462,7 +462,7 @@
           <w:szCs w:val="28"/>
           <w:u w:val="single"/>
         </w:rPr>
-        <w:t xml:space="preserve">eee</w:t>
+        <w:t xml:space="preserve">ee</w:t>
       </w:r>
       <w:r>
         <w:rPr>
@@ -549,7 +549,7 @@
           <w:szCs w:val="28"/>
           <w:u w:val="single"/>
         </w:rPr>
-        <w:t xml:space="preserve">eee</w:t>
+        <w:t xml:space="preserve">ee</w:t>
       </w:r>
       <w:r>
         <w:rPr>
@@ -772,7 +772,7 @@
                 <w:szCs w:val="28"/>
                 <w:u w:val="single"/>
               </w:rPr>
-              <w:t xml:space="preserve">eee</w:t>
+              <w:t xml:space="preserve">ee</w:t>
             </w:r>
             <w:r>
               <w:rPr>
@@ -1209,7 +1209,7 @@
           <w:szCs w:val="28"/>
           <w:u w:val="single"/>
         </w:rPr>
-        <w:t xml:space="preserve">eee</w:t>
+        <w:t xml:space="preserve">ee</w:t>
       </w:r>
       <w:r>
         <w:rPr>
@@ -1394,7 +1394,7 @@
           <w:u w:val="single"/>
           <w:lang w:val="en-US"/>
         </w:rPr>
-        <w:t xml:space="preserve">eee</w:t>
+        <w:t xml:space="preserve">ee</w:t>
       </w:r>
       <w:r>
         <w:rPr>
@@ -1530,7 +1530,7 @@
           <w:u w:val="single"/>
           <w:lang w:val="en-US"/>
         </w:rPr>
-        <w:t xml:space="preserve">eee</w:t>
+        <w:t xml:space="preserve">ee</w:t>
       </w:r>
       <w:r>
         <w:rPr>
@@ -1641,7 +1641,7 @@
           <w:szCs w:val="28"/>
           <w:u w:val="single"/>
         </w:rPr>
-        <w:t xml:space="preserve">eee</w:t>
+        <w:t xml:space="preserve">ee</w:t>
       </w:r>
       <w:r>
         <w:rPr>
@@ -1891,7 +1891,7 @@
                 <w:szCs w:val="28"/>
                 <w:u w:val="single"/>
               </w:rPr>
-              <w:t xml:space="preserve">eee</w:t>
+              <w:t xml:space="preserve">ee</w:t>
             </w:r>
             <w:r>
               <w:rPr>
@@ -2369,7 +2369,7 @@
           <w:szCs w:val="28"/>
           <w:u w:val="single"/>
         </w:rPr>
-        <w:t xml:space="preserve">eee</w:t>
+        <w:t xml:space="preserve">ee</w:t>
       </w:r>
       <w:r>
         <w:rPr>
@@ -2753,7 +2753,7 @@
           <w:szCs w:val="28"/>
           <w:u w:val="single"/>
         </w:rPr>
-        <w:t xml:space="preserve">eee</w:t>
+        <w:t xml:space="preserve">ee</w:t>
       </w:r>
       <w:r>
         <w:rPr>
@@ -2871,7 +2871,7 @@
           <w:szCs w:val="28"/>
           <w:u w:val="single"/>
         </w:rPr>
-        <w:t xml:space="preserve">eee</w:t>
+        <w:t xml:space="preserve">ee</w:t>
       </w:r>
       <w:r>
         <w:rPr>
@@ -3199,7 +3199,7 @@
           <w:szCs w:val="28"/>
           <w:u w:val="single"/>
         </w:rPr>
-        <w:t xml:space="preserve">eee</w:t>
+        <w:t xml:space="preserve">ee</w:t>
       </w:r>
       <w:r>
         <w:rPr>
@@ -3550,7 +3550,7 @@
           <w:szCs w:val="28"/>
           <w:u w:val="single"/>
         </w:rPr>
-        <w:t xml:space="preserve">eee</w:t>
+        <w:t xml:space="preserve">ee</w:t>
       </w:r>
       <w:r>
         <w:rPr>
@@ -3687,7 +3687,7 @@
           <w:szCs w:val="28"/>
           <w:u w:val="single"/>
         </w:rPr>
-        <w:t xml:space="preserve">eee</w:t>
+        <w:t xml:space="preserve">ee</w:t>
       </w:r>
       <w:r>
         <w:rPr>
@@ -3762,7 +3762,7 @@
           <w:szCs w:val="28"/>
           <w:u w:val="single"/>
         </w:rPr>
-        <w:t xml:space="preserve">eee</w:t>
+        <w:t xml:space="preserve">ee</w:t>
       </w:r>
       <w:r>
         <w:rPr>
@@ -3900,7 +3900,7 @@
           <w:szCs w:val="28"/>
           <w:u w:val="single"/>
         </w:rPr>
-        <w:t xml:space="preserve">eee</w:t>
+        <w:t xml:space="preserve">ee</w:t>
       </w:r>
       <w:r>
         <w:rPr>
@@ -3986,7 +3986,7 @@
           <w:szCs w:val="28"/>
           <w:u w:val="single"/>
         </w:rPr>
-        <w:t xml:space="preserve">eee</w:t>
+        <w:t xml:space="preserve">ee</w:t>
       </w:r>
       <w:r>
         <w:rPr>
@@ -9713,7 +9713,7 @@
           <w:u w:val="single"/>
           <w:lang w:val="en-US"/>
         </w:rPr>
-        <w:t xml:space="preserve">eee</w:t>
+        <w:t xml:space="preserve">ee</w:t>
       </w:r>
       <w:r>
         <w:rPr>
@@ -9821,7 +9821,7 @@
           <w:u w:val="single"/>
           <w:lang w:val="en-US"/>
         </w:rPr>
-        <w:t xml:space="preserve">eee</w:t>
+        <w:t xml:space="preserve">ee</w:t>
       </w:r>
       <w:r>
         <w:rPr>

</xml_diff>